<commit_message>
Updated the evaluation script + Finished the Android and Weka sections in Technologies used
</commit_message>
<xml_diff>
--- a/dissertation/Evaluation_Tasks.docx
+++ b/dissertation/Evaluation_Tasks.docx
@@ -2,6 +2,74 @@
 <file path=word/document.xml><?xml version="1.0" encoding="utf-8"?>
 <w:document xmlns:wpc="http://schemas.microsoft.com/office/word/2010/wordprocessingCanvas" xmlns:mc="http://schemas.openxmlformats.org/markup-compatibility/2006" xmlns:o="urn:schemas-microsoft-com:office:office" xmlns:r="http://schemas.openxmlformats.org/officeDocument/2006/relationships" xmlns:m="http://schemas.openxmlformats.org/officeDocument/2006/math" xmlns:v="urn:schemas-microsoft-com:vml" xmlns:wp14="http://schemas.microsoft.com/office/word/2010/wordprocessingDrawing" xmlns:wp="http://schemas.openxmlformats.org/drawingml/2006/wordprocessingDrawing" xmlns:w10="urn:schemas-microsoft-com:office:word" xmlns:w="http://schemas.openxmlformats.org/wordprocessingml/2006/main" xmlns:w14="http://schemas.microsoft.com/office/word/2010/wordml" xmlns:wpg="http://schemas.microsoft.com/office/word/2010/wordprocessingGroup" xmlns:wpi="http://schemas.microsoft.com/office/word/2010/wordprocessingInk" xmlns:wne="http://schemas.microsoft.com/office/word/2006/wordml" xmlns:wps="http://schemas.microsoft.com/office/word/2010/wordprocessingShape" mc:Ignorable="w14 wp14">
   <w:body>
+    <w:p>
+      <w:r>
+        <w:tab/>
+        <w:t xml:space="preserve">The aim of this project is to investigate whether there is a correlation between the details of a detective story and the identity of the murderer. To support this study, I built an Android app which allows readers of a detective novel to input some features, and receive a prediction about the </w:t>
+      </w:r>
+      <w:r>
+        <w:rPr>
+          <w:b/>
+        </w:rPr>
+        <w:t>cause of death</w:t>
+      </w:r>
+      <w:r>
+        <w:t xml:space="preserve"> of the victim, or the </w:t>
+      </w:r>
+      <w:r>
+        <w:rPr>
+          <w:b/>
+        </w:rPr>
+        <w:t>gender of the murderer</w:t>
+      </w:r>
+      <w:r>
+        <w:t>.</w:t>
+      </w:r>
+    </w:p>
+    <w:p>
+      <w:r>
+        <w:tab/>
+      </w:r>
+      <w:r>
+        <w:t>T</w:t>
+      </w:r>
+      <w:r>
+        <w:t xml:space="preserve">his experiment </w:t>
+      </w:r>
+      <w:r>
+        <w:t xml:space="preserve">aims at evaluating </w:t>
+      </w:r>
+      <w:r>
+        <w:t>the usability of this app</w:t>
+      </w:r>
+      <w:r>
+        <w:t>,</w:t>
+      </w:r>
+      <w:r>
+        <w:t xml:space="preserve"> by having several people to test it. I will give you 10 small tasks to perform on the app, and ask you some questions about your experience. Please remember that this is the system, not you, that is being evaluated. </w:t>
+      </w:r>
+      <w:r>
+        <w:t>A</w:t>
+      </w:r>
+      <w:bookmarkStart w:id="0" w:name="_GoBack"/>
+      <w:bookmarkEnd w:id="0"/>
+      <w:r>
+        <w:t xml:space="preserve">ny comment you have, positive or negative, will be very helpful, so feel free to be as open as you can. </w:t>
+      </w:r>
+    </w:p>
+    <w:p>
+      <w:r>
+        <w:tab/>
+        <w:t xml:space="preserve">I will take note of any remark you make, and how easy or difficult any task might be. Please feel free to ask any questions to might have, about the tasks, the app or the project itself. You are welcome to withdraw from the experiment at any time. </w:t>
+      </w:r>
+    </w:p>
+    <w:p>
+      <w:pPr>
+        <w:rPr>
+          <w:b/>
+        </w:rPr>
+      </w:pPr>
+    </w:p>
     <w:p>
       <w:pPr>
         <w:pStyle w:val="ListParagraph"/>
@@ -43,6 +111,108 @@
         <w:t>.</w:t>
       </w:r>
     </w:p>
+    <w:tbl>
+      <w:tblPr>
+        <w:tblStyle w:val="TableGrid"/>
+        <w:tblW w:w="0" w:type="auto"/>
+        <w:tblInd w:w="720" w:type="dxa"/>
+        <w:tblBorders>
+          <w:top w:val="none" w:sz="0" w:space="0" w:color="auto"/>
+          <w:left w:val="none" w:sz="0" w:space="0" w:color="auto"/>
+          <w:bottom w:val="none" w:sz="0" w:space="0" w:color="auto"/>
+          <w:right w:val="none" w:sz="0" w:space="0" w:color="auto"/>
+          <w:insideH w:val="none" w:sz="0" w:space="0" w:color="auto"/>
+          <w:insideV w:val="none" w:sz="0" w:space="0" w:color="auto"/>
+        </w:tblBorders>
+        <w:tblLook w:val="04A0" w:firstRow="1" w:lastRow="0" w:firstColumn="1" w:lastColumn="0" w:noHBand="0" w:noVBand="1"/>
+      </w:tblPr>
+      <w:tblGrid>
+        <w:gridCol w:w="4261"/>
+        <w:gridCol w:w="4261"/>
+      </w:tblGrid>
+      <w:tr>
+        <w:tc>
+          <w:tcPr>
+            <w:tcW w:w="4261" w:type="dxa"/>
+          </w:tcPr>
+          <w:p>
+            <w:pPr>
+              <w:pStyle w:val="ListParagraph"/>
+              <w:ind w:left="0"/>
+            </w:pPr>
+            <w:r>
+              <w:t>1)</w:t>
+            </w:r>
+          </w:p>
+        </w:tc>
+        <w:tc>
+          <w:tcPr>
+            <w:tcW w:w="4261" w:type="dxa"/>
+          </w:tcPr>
+          <w:p>
+            <w:pPr>
+              <w:pStyle w:val="ListParagraph"/>
+              <w:ind w:left="0"/>
+            </w:pPr>
+            <w:r>
+              <w:t>2)</w:t>
+            </w:r>
+          </w:p>
+        </w:tc>
+      </w:tr>
+      <w:tr>
+        <w:tc>
+          <w:tcPr>
+            <w:tcW w:w="4261" w:type="dxa"/>
+          </w:tcPr>
+          <w:p>
+            <w:pPr>
+              <w:pStyle w:val="ListParagraph"/>
+              <w:ind w:left="0"/>
+            </w:pPr>
+            <w:r>
+              <w:t>3)</w:t>
+            </w:r>
+          </w:p>
+        </w:tc>
+        <w:tc>
+          <w:tcPr>
+            <w:tcW w:w="4261" w:type="dxa"/>
+          </w:tcPr>
+          <w:p>
+            <w:pPr>
+              <w:pStyle w:val="ListParagraph"/>
+              <w:ind w:left="0"/>
+            </w:pPr>
+            <w:r>
+              <w:t>4)</w:t>
+            </w:r>
+          </w:p>
+        </w:tc>
+      </w:tr>
+      <w:tr>
+        <w:tc>
+          <w:tcPr>
+            <w:tcW w:w="8522" w:type="dxa"/>
+            <w:gridSpan w:val="2"/>
+          </w:tcPr>
+          <w:p>
+            <w:pPr>
+              <w:pStyle w:val="ListParagraph"/>
+              <w:ind w:left="0"/>
+            </w:pPr>
+            <w:r>
+              <w:t>5)</w:t>
+            </w:r>
+          </w:p>
+        </w:tc>
+      </w:tr>
+    </w:tbl>
+    <w:p>
+      <w:pPr>
+        <w:pStyle w:val="ListParagraph"/>
+      </w:pPr>
+    </w:p>
     <w:p>
       <w:pPr>
         <w:pStyle w:val="ListParagraph"/>
@@ -61,25 +231,7 @@
         <w:ind w:left="1440"/>
       </w:pPr>
       <w:r>
-        <w:t>Year of publication, Point of v</w:t>
-      </w:r>
-      <w:r>
-        <w:t>iew</w:t>
-      </w:r>
-      <w:r>
-        <w:t xml:space="preserve">, </w:t>
-      </w:r>
-      <w:r>
-        <w:t>Location</w:t>
-      </w:r>
-      <w:r>
-        <w:t xml:space="preserve">, </w:t>
-      </w:r>
-      <w:r>
-        <w:t>Detective</w:t>
-      </w:r>
-      <w:r>
-        <w:t>, Cause of death,</w:t>
+        <w:t>Year of publication, Point of view, Location, Detective, Cause of death,</w:t>
       </w:r>
     </w:p>
     <w:p>
@@ -88,16 +240,7 @@
         <w:ind w:left="1440"/>
       </w:pPr>
       <w:r>
-        <w:t>Victim's gender</w:t>
-      </w:r>
-      <w:r>
-        <w:t xml:space="preserve">, </w:t>
-      </w:r>
-      <w:r>
-        <w:t>Murderer's gender</w:t>
-      </w:r>
-      <w:r>
-        <w:t>, Book's rating</w:t>
+        <w:t>Victim's gender, Murderer's gender, Book's rating</w:t>
       </w:r>
     </w:p>
     <w:p>
@@ -291,7 +434,7 @@
                   <wp:posOffset>476250</wp:posOffset>
                 </wp:positionH>
                 <wp:positionV relativeFrom="paragraph">
-                  <wp:posOffset>362585</wp:posOffset>
+                  <wp:posOffset>210185</wp:posOffset>
                 </wp:positionV>
                 <wp:extent cx="152400" cy="152400"/>
                 <wp:effectExtent l="0" t="0" r="19050" b="19050"/>
@@ -345,7 +488,7 @@
           </mc:Choice>
           <mc:Fallback>
             <w:pict>
-              <v:rect id="Rectangle 1" o:spid="_x0000_s1026" style="position:absolute;margin-left:37.5pt;margin-top:28.55pt;width:12pt;height:12pt;z-index:251659264;visibility:visible;mso-wrap-style:square;mso-wrap-distance-left:9pt;mso-wrap-distance-top:0;mso-wrap-distance-right:9pt;mso-wrap-distance-bottom:0;mso-position-horizontal:absolute;mso-position-horizontal-relative:text;mso-position-vertical:absolute;mso-position-vertical-relative:text;v-text-anchor:middle" o:gfxdata="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" fillcolor="white [3212]" strokecolor="black [1600]" strokeweight="1pt"/>
+              <v:rect id="Rectangle 1" o:spid="_x0000_s1026" style="position:absolute;margin-left:37.5pt;margin-top:16.55pt;width:12pt;height:12pt;z-index:251659264;visibility:visible;mso-wrap-style:square;mso-wrap-distance-left:9pt;mso-wrap-distance-top:0;mso-wrap-distance-right:9pt;mso-wrap-distance-bottom:0;mso-position-horizontal:absolute;mso-position-horizontal-relative:text;mso-position-vertical:absolute;mso-position-vertical-relative:text;v-text-anchor:middle" o:gfxdata="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" fillcolor="white [3212]" strokecolor="black [1600]" strokeweight="1pt"/>
             </w:pict>
           </mc:Fallback>
         </mc:AlternateContent>
@@ -433,7 +576,7 @@
                   <wp:posOffset>476250</wp:posOffset>
                 </wp:positionH>
                 <wp:positionV relativeFrom="paragraph">
-                  <wp:posOffset>516890</wp:posOffset>
+                  <wp:posOffset>383540</wp:posOffset>
                 </wp:positionV>
                 <wp:extent cx="152400" cy="152400"/>
                 <wp:effectExtent l="0" t="0" r="19050" b="19050"/>
@@ -487,7 +630,7 @@
           </mc:Choice>
           <mc:Fallback>
             <w:pict>
-              <v:rect id="Rectangle 4" o:spid="_x0000_s1026" style="position:absolute;margin-left:37.5pt;margin-top:40.7pt;width:12pt;height:12pt;z-index:251661312;visibility:visible;mso-wrap-style:square;mso-wrap-distance-left:9pt;mso-wrap-distance-top:0;mso-wrap-distance-right:9pt;mso-wrap-distance-bottom:0;mso-position-horizontal:absolute;mso-position-horizontal-relative:text;mso-position-vertical:absolute;mso-position-vertical-relative:text;v-text-anchor:middle" o:gfxdata="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" fillcolor="white [3212]" strokecolor="black [1600]" strokeweight="1pt"/>
+              <v:rect id="Rectangle 4" o:spid="_x0000_s1026" style="position:absolute;margin-left:37.5pt;margin-top:30.2pt;width:12pt;height:12pt;z-index:251661312;visibility:visible;mso-wrap-style:square;mso-wrap-distance-left:9pt;mso-wrap-distance-top:0;mso-wrap-distance-right:9pt;mso-wrap-distance-bottom:0;mso-position-horizontal:absolute;mso-position-horizontal-relative:text;mso-position-vertical:absolute;mso-position-vertical-relative:text;v-text-anchor:middle" o:gfxdata="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" fillcolor="white [3212]" strokecolor="black [1600]" strokeweight="1pt"/>
             </w:pict>
           </mc:Fallback>
         </mc:AlternateContent>
@@ -521,8 +664,6 @@
       </w:r>
       <w:r>
         <w:br/>
-      </w:r>
-      <w:r>
         <w:t xml:space="preserve">          The prediction was correct.                          Incorrect value (if any): _________________                         </w:t>
       </w:r>
       <w:r>
@@ -538,10 +679,7 @@
         </w:numPr>
       </w:pPr>
       <w:r>
-        <w:t xml:space="preserve">Change the </w:t>
-      </w:r>
-      <w:r>
-        <w:t xml:space="preserve">type of input to </w:t>
+        <w:t xml:space="preserve">Change the type of input to </w:t>
       </w:r>
       <w:proofErr w:type="gramStart"/>
       <w:r>
@@ -592,6 +730,7 @@
           <w:noProof/>
           <w:lang w:eastAsia="en-GB"/>
         </w:rPr>
+        <w:lastRenderedPageBreak/>
         <mc:AlternateContent>
           <mc:Choice Requires="wps">
             <w:drawing>
@@ -601,7 +740,7 @@
                   <wp:posOffset>476250</wp:posOffset>
                 </wp:positionH>
                 <wp:positionV relativeFrom="paragraph">
-                  <wp:posOffset>525145</wp:posOffset>
+                  <wp:posOffset>410845</wp:posOffset>
                 </wp:positionV>
                 <wp:extent cx="152400" cy="152400"/>
                 <wp:effectExtent l="0" t="0" r="19050" b="19050"/>
@@ -655,7 +794,7 @@
           </mc:Choice>
           <mc:Fallback>
             <w:pict>
-              <v:rect id="Rectangle 5" o:spid="_x0000_s1026" style="position:absolute;margin-left:37.5pt;margin-top:41.35pt;width:12pt;height:12pt;z-index:251663360;visibility:visible;mso-wrap-style:square;mso-wrap-distance-left:9pt;mso-wrap-distance-top:0;mso-wrap-distance-right:9pt;mso-wrap-distance-bottom:0;mso-position-horizontal:absolute;mso-position-horizontal-relative:text;mso-position-vertical:absolute;mso-position-vertical-relative:text;v-text-anchor:middle" o:gfxdata="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" fillcolor="white [3212]" strokecolor="black [1600]" strokeweight="1pt"/>
+              <v:rect id="Rectangle 5" o:spid="_x0000_s1026" style="position:absolute;margin-left:37.5pt;margin-top:32.35pt;width:12pt;height:12pt;z-index:251663360;visibility:visible;mso-wrap-style:square;mso-wrap-distance-left:9pt;mso-wrap-distance-top:0;mso-wrap-distance-right:9pt;mso-wrap-distance-bottom:0;mso-position-horizontal:absolute;mso-position-horizontal-relative:text;mso-position-vertical:absolute;mso-position-vertical-relative:text;v-text-anchor:middle" o:gfxdata="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" fillcolor="white [3212]" strokecolor="black [1600]" strokeweight="1pt"/>
             </w:pict>
           </mc:Fallback>
         </mc:AlternateContent>
@@ -682,19 +821,7 @@
         <w:rPr>
           <w:b/>
         </w:rPr>
-        <w:t xml:space="preserve"> but the </w:t>
-      </w:r>
-      <w:r>
-        <w:rPr>
-          <w:b/>
-        </w:rPr>
-        <w:t xml:space="preserve">second and the third </w:t>
-      </w:r>
-      <w:r>
-        <w:rPr>
-          <w:b/>
-        </w:rPr>
-        <w:t>one</w:t>
+        <w:t xml:space="preserve"> but the second and the third one</w:t>
       </w:r>
       <w:r>
         <w:t>.</w:t>
@@ -705,8 +832,6 @@
       </w:r>
       <w:r>
         <w:br/>
-      </w:r>
-      <w:r>
         <w:t xml:space="preserve">             </w:t>
       </w:r>
     </w:p>
@@ -728,10 +853,7 @@
         <w:t>tabs</w:t>
       </w:r>
       <w:r>
-        <w:t xml:space="preserve">, and change the </w:t>
-      </w:r>
-      <w:r>
-        <w:t xml:space="preserve">display of the images to </w:t>
+        <w:t xml:space="preserve">, and change the display of the images to </w:t>
       </w:r>
       <w:r>
         <w:rPr>
@@ -768,7 +890,7 @@
                   <wp:posOffset>476250</wp:posOffset>
                 </wp:positionH>
                 <wp:positionV relativeFrom="paragraph">
-                  <wp:posOffset>514350</wp:posOffset>
+                  <wp:posOffset>409575</wp:posOffset>
                 </wp:positionV>
                 <wp:extent cx="152400" cy="152400"/>
                 <wp:effectExtent l="0" t="0" r="19050" b="19050"/>
@@ -822,7 +944,7 @@
           </mc:Choice>
           <mc:Fallback>
             <w:pict>
-              <v:rect id="Rectangle 6" o:spid="_x0000_s1026" style="position:absolute;margin-left:37.5pt;margin-top:40.5pt;width:12pt;height:12pt;z-index:251665408;visibility:visible;mso-wrap-style:square;mso-wrap-distance-left:9pt;mso-wrap-distance-top:0;mso-wrap-distance-right:9pt;mso-wrap-distance-bottom:0;mso-position-horizontal:absolute;mso-position-horizontal-relative:text;mso-position-vertical:absolute;mso-position-vertical-relative:text;v-text-anchor:middle" o:gfxdata="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" fillcolor="white [3212]" strokecolor="black [1600]" strokeweight="1pt"/>
+              <v:rect id="Rectangle 6" o:spid="_x0000_s1026" style="position:absolute;margin-left:37.5pt;margin-top:32.25pt;width:12pt;height:12pt;z-index:251665408;visibility:visible;mso-wrap-style:square;mso-wrap-distance-left:9pt;mso-wrap-distance-top:0;mso-wrap-distance-right:9pt;mso-wrap-distance-bottom:0;mso-position-horizontal:absolute;mso-position-horizontal-relative:text;mso-position-vertical:absolute;mso-position-vertical-relative:text;v-text-anchor:middle" o:gfxdata="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" fillcolor="white [3212]" strokecolor="black [1600]" strokeweight="1pt"/>
             </w:pict>
           </mc:Fallback>
         </mc:AlternateContent>
@@ -849,33 +971,13 @@
         <w:rPr>
           <w:b/>
         </w:rPr>
-        <w:t xml:space="preserve"> but the </w:t>
-      </w:r>
-      <w:r>
-        <w:rPr>
-          <w:b/>
-        </w:rPr>
-        <w:t>fourth, fifth and</w:t>
-      </w:r>
-      <w:r>
-        <w:rPr>
-          <w:b/>
-        </w:rPr>
-        <w:t xml:space="preserve"> </w:t>
-      </w:r>
-      <w:r>
-        <w:rPr>
-          <w:b/>
-        </w:rPr>
-        <w:t>sixth ones</w:t>
+        <w:t xml:space="preserve"> but the fourth, fifth and sixth ones</w:t>
       </w:r>
       <w:r>
         <w:t>.</w:t>
       </w:r>
       <w:r>
         <w:br/>
-      </w:r>
-      <w:r>
         <w:t xml:space="preserve">          The prediction was correct.                          Incorrect value (if any): _________________                         </w:t>
       </w:r>
       <w:r>
@@ -924,7 +1026,7 @@
                   <wp:posOffset>476250</wp:posOffset>
                 </wp:positionH>
                 <wp:positionV relativeFrom="paragraph">
-                  <wp:posOffset>522605</wp:posOffset>
+                  <wp:posOffset>389255</wp:posOffset>
                 </wp:positionV>
                 <wp:extent cx="152400" cy="152400"/>
                 <wp:effectExtent l="0" t="0" r="19050" b="19050"/>
@@ -978,7 +1080,7 @@
           </mc:Choice>
           <mc:Fallback>
             <w:pict>
-              <v:rect id="Rectangle 7" o:spid="_x0000_s1026" style="position:absolute;margin-left:37.5pt;margin-top:41.15pt;width:12pt;height:12pt;z-index:251667456;visibility:visible;mso-wrap-style:square;mso-wrap-distance-left:9pt;mso-wrap-distance-top:0;mso-wrap-distance-right:9pt;mso-wrap-distance-bottom:0;mso-position-horizontal:absolute;mso-position-horizontal-relative:text;mso-position-vertical:absolute;mso-position-vertical-relative:text;v-text-anchor:middle" o:gfxdata="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" fillcolor="white [3212]" strokecolor="black [1600]" strokeweight="1pt"/>
+              <v:rect id="Rectangle 7" o:spid="_x0000_s1026" style="position:absolute;margin-left:37.5pt;margin-top:30.65pt;width:12pt;height:12pt;z-index:251667456;visibility:visible;mso-wrap-style:square;mso-wrap-distance-left:9pt;mso-wrap-distance-top:0;mso-wrap-distance-right:9pt;mso-wrap-distance-bottom:0;mso-position-horizontal:absolute;mso-position-horizontal-relative:text;mso-position-vertical:absolute;mso-position-vertical-relative:text;v-text-anchor:middle" o:gfxdata="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" fillcolor="white [3212]" strokecolor="black [1600]" strokeweight="1pt"/>
             </w:pict>
           </mc:Fallback>
         </mc:AlternateContent>
@@ -1016,8 +1118,18 @@
       <w:r>
         <w:br/>
       </w:r>
-      <w:bookmarkStart w:id="0" w:name="_GoBack"/>
-      <w:bookmarkEnd w:id="0"/>
+    </w:p>
+    <w:p>
+      <w:pPr>
+        <w:pStyle w:val="ListParagraph"/>
+        <w:numPr>
+          <w:ilvl w:val="0"/>
+          <w:numId w:val="5"/>
+        </w:numPr>
+      </w:pPr>
+      <w:r>
+        <w:t>You are now free to play with the app as you wish.</w:t>
+      </w:r>
     </w:p>
     <w:sectPr>
       <w:pgSz w:w="11906" w:h="16838"/>
@@ -2310,7 +2422,7 @@
 </file>
 
 <file path=customXml/itemProps1.xml><?xml version="1.0" encoding="utf-8"?>
-<ds:datastoreItem xmlns:ds="http://schemas.openxmlformats.org/officeDocument/2006/customXml" ds:itemID="{89B6E28B-CEB6-4755-BA60-7B7FB8FB8437}">
+<ds:datastoreItem xmlns:ds="http://schemas.openxmlformats.org/officeDocument/2006/customXml" ds:itemID="{F2D621CC-BA77-49D0-9EDA-B39DB0DF9ADC}">
   <ds:schemaRefs>
     <ds:schemaRef ds:uri="http://schemas.openxmlformats.org/officeDocument/2006/bibliography"/>
   </ds:schemaRefs>

</xml_diff>